<commit_message>
7/18/2021 chuhan CV updated
</commit_message>
<xml_diff>
--- a/ChuhanCV/Chuhan-v5.docx
+++ b/ChuhanCV/Chuhan-v5.docx
@@ -879,7 +879,23 @@
           <w:sz w:val="20"/>
           <w:szCs w:val="20"/>
         </w:rPr>
-        <w:t xml:space="preserve"> a breast cancer chat robot that can provide the probability of recurrence according to the best model researched by having normal conversations with patients using python Flask  </w:t>
+        <w:t xml:space="preserve"> a breast cancer chat robot that can provide the probability of recurrence according to the best model researched by having normal conversations with patients using </w:t>
+      </w:r>
+      <w:r>
+        <w:rPr>
+          <w:rFonts w:asciiTheme="minorHAnsi" w:hAnsiTheme="minorHAnsi" w:cstheme="minorHAnsi"/>
+          <w:sz w:val="20"/>
+          <w:szCs w:val="20"/>
+        </w:rPr>
+        <w:t>P</w:t>
+      </w:r>
+      <w:r>
+        <w:rPr>
+          <w:rFonts w:asciiTheme="minorHAnsi" w:hAnsiTheme="minorHAnsi" w:cstheme="minorHAnsi"/>
+          <w:sz w:val="20"/>
+          <w:szCs w:val="20"/>
+        </w:rPr>
+        <w:t xml:space="preserve">ython Flask  </w:t>
       </w:r>
     </w:p>
     <w:p>
@@ -1735,25 +1751,7 @@
           <w:sz w:val="20"/>
           <w:szCs w:val="20"/>
         </w:rPr>
-        <w:t xml:space="preserve">ompleted the front end of </w:t>
-      </w:r>
-      <w:proofErr w:type="spellStart"/>
-      <w:r>
-        <w:rPr>
-          <w:rFonts w:asciiTheme="minorHAnsi" w:hAnsiTheme="minorHAnsi" w:cstheme="minorHAnsi"/>
-          <w:sz w:val="20"/>
-          <w:szCs w:val="20"/>
-        </w:rPr>
-        <w:t>SKIJoin</w:t>
-      </w:r>
-      <w:proofErr w:type="spellEnd"/>
-      <w:r>
-        <w:rPr>
-          <w:rFonts w:asciiTheme="minorHAnsi" w:hAnsiTheme="minorHAnsi" w:cstheme="minorHAnsi"/>
-          <w:sz w:val="20"/>
-          <w:szCs w:val="20"/>
-        </w:rPr>
-        <w:t xml:space="preserve"> using</w:t>
+        <w:t>ompleted the front end of SKIJoin using</w:t>
       </w:r>
       <w:r>
         <w:rPr>
@@ -1779,7 +1777,6 @@
         </w:rPr>
         <w:t xml:space="preserve">function </w:t>
       </w:r>
-      <w:proofErr w:type="spellStart"/>
       <w:r>
         <w:rPr>
           <w:rFonts w:asciiTheme="minorHAnsi" w:hAnsiTheme="minorHAnsi" w:cstheme="minorHAnsi"/>
@@ -1800,7 +1797,6 @@
         </w:rPr>
         <w:t>State</w:t>
       </w:r>
-      <w:proofErr w:type="spellEnd"/>
       <w:r>
         <w:rPr>
           <w:rFonts w:asciiTheme="minorHAnsi" w:hAnsiTheme="minorHAnsi" w:cstheme="minorHAnsi"/>
@@ -1937,7 +1933,23 @@
           <w:sz w:val="20"/>
           <w:szCs w:val="20"/>
         </w:rPr>
-        <w:t xml:space="preserve"> to create awesome user interface for the main page and search page</w:t>
+        <w:t xml:space="preserve"> to create </w:t>
+      </w:r>
+      <w:r>
+        <w:rPr>
+          <w:rFonts w:asciiTheme="minorHAnsi" w:hAnsiTheme="minorHAnsi" w:cstheme="minorHAnsi"/>
+          <w:sz w:val="20"/>
+          <w:szCs w:val="20"/>
+        </w:rPr>
+        <w:t xml:space="preserve">an </w:t>
+      </w:r>
+      <w:r>
+        <w:rPr>
+          <w:rFonts w:asciiTheme="minorHAnsi" w:hAnsiTheme="minorHAnsi" w:cstheme="minorHAnsi"/>
+          <w:sz w:val="20"/>
+          <w:szCs w:val="20"/>
+        </w:rPr>
+        <w:t>awesome user interface for the main page and search page</w:t>
       </w:r>
     </w:p>
     <w:p>
@@ -2317,7 +2329,23 @@
           <w:sz w:val="20"/>
           <w:szCs w:val="20"/>
         </w:rPr>
-        <w:t xml:space="preserve">Designed and implemented the UI interface including main search page and restaurant instruction page using </w:t>
+        <w:t xml:space="preserve">Designed and implemented the UI interface including </w:t>
+      </w:r>
+      <w:r>
+        <w:rPr>
+          <w:rFonts w:asciiTheme="minorHAnsi" w:hAnsiTheme="minorHAnsi" w:cstheme="minorHAnsi"/>
+          <w:sz w:val="20"/>
+          <w:szCs w:val="20"/>
+        </w:rPr>
+        <w:t xml:space="preserve">the </w:t>
+      </w:r>
+      <w:r>
+        <w:rPr>
+          <w:rFonts w:asciiTheme="minorHAnsi" w:hAnsiTheme="minorHAnsi" w:cstheme="minorHAnsi"/>
+          <w:sz w:val="20"/>
+          <w:szCs w:val="20"/>
+        </w:rPr>
+        <w:t xml:space="preserve">main search page and restaurant instruction page using </w:t>
       </w:r>
       <w:r>
         <w:rPr>
@@ -2456,25 +2484,7 @@
           <w:sz w:val="20"/>
           <w:szCs w:val="20"/>
         </w:rPr>
-        <w:t xml:space="preserve">: Flask, Django, TensorFlow, </w:t>
-      </w:r>
-      <w:proofErr w:type="spellStart"/>
-      <w:r>
-        <w:rPr>
-          <w:rFonts w:asciiTheme="minorHAnsi" w:hAnsiTheme="minorHAnsi" w:cstheme="minorHAnsi"/>
-          <w:sz w:val="20"/>
-          <w:szCs w:val="20"/>
-        </w:rPr>
-        <w:t>Keras</w:t>
-      </w:r>
-      <w:proofErr w:type="spellEnd"/>
-      <w:r>
-        <w:rPr>
-          <w:rFonts w:asciiTheme="minorHAnsi" w:hAnsiTheme="minorHAnsi" w:cstheme="minorHAnsi"/>
-          <w:sz w:val="20"/>
-          <w:szCs w:val="20"/>
-        </w:rPr>
-        <w:t>, Node.js, React.js</w:t>
+        <w:t>: Flask, Django, TensorFlow, Keras, Node.js, React.js</w:t>
       </w:r>
     </w:p>
     <w:p>
@@ -2510,25 +2520,7 @@
           <w:sz w:val="20"/>
           <w:szCs w:val="20"/>
         </w:rPr>
-        <w:t xml:space="preserve">: Linux, Windows, </w:t>
-      </w:r>
-      <w:proofErr w:type="spellStart"/>
-      <w:r>
-        <w:rPr>
-          <w:rFonts w:asciiTheme="minorHAnsi" w:hAnsiTheme="minorHAnsi" w:cstheme="minorHAnsi"/>
-          <w:sz w:val="20"/>
-          <w:szCs w:val="20"/>
-        </w:rPr>
-        <w:t>Github</w:t>
-      </w:r>
-      <w:proofErr w:type="spellEnd"/>
-      <w:r>
-        <w:rPr>
-          <w:rFonts w:asciiTheme="minorHAnsi" w:hAnsiTheme="minorHAnsi" w:cstheme="minorHAnsi"/>
-          <w:sz w:val="20"/>
-          <w:szCs w:val="20"/>
-        </w:rPr>
-        <w:t>, AWS, MySQL, MongoDB, PostgreSQL</w:t>
+        <w:t>: Linux, Windows, Github, AWS, MySQL, MongoDB, PostgreSQL</w:t>
       </w:r>
       <w:bookmarkEnd w:id="6"/>
       <w:bookmarkEnd w:id="7"/>
@@ -3037,7 +3029,7 @@
         <v:path o:extrusionok="f" gradientshapeok="t" o:connecttype="rect"/>
         <o:lock v:ext="edit" aspectratio="t"/>
       </v:shapetype>
-      <v:shape id="_x0000_i1164" type="#_x0000_t75" alt="Telephone" style="width:9pt;height:9pt;visibility:visible" o:gfxdata="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" o:bullet="t">
+      <v:shape id="_x0000_i1182" type="#_x0000_t75" alt="Telephone" style="width:8.65pt;height:8.65pt;visibility:visible" o:gfxdata="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" o:bullet="t">
         <v:imagedata r:id="rId1" o:title="" croptop="-4021f"/>
       </v:shape>
     </w:pict>

</xml_diff>